<commit_message>
Test: Edit docx from within eclipse, and outside of ide to see if plugin automatically detects changes.
</commit_message>
<xml_diff>
--- a/Bibliografia.docx
+++ b/Bibliografia.docx
@@ -186,29 +186,58 @@
           <w:lang w:val="es-ES"/>
         </w:rPr>
       </w:pPr>
-      <w:hyperlink r:id="rId9" w:history="1">
-        <w:r>
-          <w:rPr>
-            <w:rStyle w:val="Hyperlink"/>
-            <w:lang w:val="es-ES"/>
-          </w:rPr>
-          <w:t>http://es.wikipedia.org/wiki/Servicio_web</w:t>
-        </w:r>
-      </w:hyperlink>
+      <w:r>
+        <w:fldChar w:fldCharType="begin"/>
+      </w:r>
+      <w:r>
+        <w:rPr>
+          <w:lang w:val="es-ES"/>
+        </w:rPr>
+        <w:instrText>HYPERLINK "http://es.wikipedia.org/wiki/Servicio_web"</w:instrText>
+      </w:r>
+      <w:r>
+        <w:fldChar w:fldCharType="separate"/>
+      </w:r>
+      <w:r>
+        <w:rPr>
+          <w:rStyle w:val="Hyperlink"/>
+          <w:lang w:val="es-ES"/>
+        </w:rPr>
+        <w:t>http://es.wikipedia.org/wiki/Servicio_web</w:t>
+      </w:r>
+      <w:r>
+        <w:fldChar w:fldCharType="end"/>
+      </w:r>
     </w:p>
     <w:p>
       <w:pPr>
         <w:spacing w:line="360" w:lineRule="auto"/>
-      </w:pPr>
-      <w:hyperlink r:id="rId10" w:history="1">
-        <w:r>
-          <w:rPr>
-            <w:rStyle w:val="Hyperlink"/>
-            <w:lang w:val="es-ES"/>
-          </w:rPr>
-          <w:t>http://developer.android.com/guide/topics/fundamentals/services.html</w:t>
-        </w:r>
-      </w:hyperlink>
+        <w:rPr>
+          <w:lang w:val="es-ES"/>
+        </w:rPr>
+      </w:pPr>
+      <w:r>
+        <w:fldChar w:fldCharType="begin"/>
+      </w:r>
+      <w:r>
+        <w:rPr>
+          <w:lang w:val="es-ES"/>
+        </w:rPr>
+        <w:instrText>HYPERLINK "http://developer.android.com/guide/topics/fundamentals/services.html"</w:instrText>
+      </w:r>
+      <w:r>
+        <w:fldChar w:fldCharType="separate"/>
+      </w:r>
+      <w:r>
+        <w:rPr>
+          <w:rStyle w:val="Hyperlink"/>
+          <w:lang w:val="es-ES"/>
+        </w:rPr>
+        <w:t>http://developer.android.com/guide/topics/fundamentals/services.html</w:t>
+      </w:r>
+      <w:r>
+        <w:fldChar w:fldCharType="end"/>
+      </w:r>
     </w:p>
     <w:p>
       <w:pPr>
@@ -227,16 +256,32 @@
     <w:p>
       <w:pPr>
         <w:spacing w:line="360" w:lineRule="auto"/>
-      </w:pPr>
-      <w:hyperlink r:id="rId11" w:history="1">
-        <w:r>
-          <w:rPr>
-            <w:rStyle w:val="Hyperlink"/>
-            <w:lang w:val="es-ES"/>
-          </w:rPr>
-          <w:t>http://developer.android.com/guide/topics/fundamentals/processes-and-threads.html</w:t>
-        </w:r>
-      </w:hyperlink>
+        <w:rPr>
+          <w:lang w:val="es-ES"/>
+        </w:rPr>
+      </w:pPr>
+      <w:r>
+        <w:fldChar w:fldCharType="begin"/>
+      </w:r>
+      <w:r>
+        <w:rPr>
+          <w:lang w:val="es-ES"/>
+        </w:rPr>
+        <w:instrText>HYPERLINK "http://developer.android.com/guide/topics/fundamentals/processes-and-threads.html"</w:instrText>
+      </w:r>
+      <w:r>
+        <w:fldChar w:fldCharType="separate"/>
+      </w:r>
+      <w:r>
+        <w:rPr>
+          <w:rStyle w:val="Hyperlink"/>
+          <w:lang w:val="es-ES"/>
+        </w:rPr>
+        <w:t>http://developer.android.com/guide/topics/fundamentals/processes-and-threads.html</w:t>
+      </w:r>
+      <w:r>
+        <w:fldChar w:fldCharType="end"/>
+      </w:r>
     </w:p>
     <w:p>
       <w:pPr>
@@ -259,15 +304,28 @@
           <w:lang w:val="es-ES"/>
         </w:rPr>
       </w:pPr>
-      <w:hyperlink r:id="rId12" w:history="1">
-        <w:r>
-          <w:rPr>
-            <w:rStyle w:val="Hyperlink"/>
-            <w:lang w:val="es-ES"/>
-          </w:rPr>
-          <w:t>http://publib.boulder.ibm.com/infocenter/tivihelp/v3r1/index.jsp?topic=%2Fcom.ibm.itcamISM.doc%2Frg%2Fconcept%2FISM_Ref_HTTP_guideline_request.html</w:t>
-        </w:r>
-      </w:hyperlink>
+      <w:r>
+        <w:fldChar w:fldCharType="begin"/>
+      </w:r>
+      <w:r>
+        <w:rPr>
+          <w:lang w:val="es-ES"/>
+        </w:rPr>
+        <w:instrText>HYPERLINK "http://publib.boulder.ibm.com/infocenter/tivihelp/v3r1/index.jsp?topic=%2Fcom.ibm.itcamISM.doc%2Frg%2Fconcept%2FISM_Ref_HTTP_guideline_request.html"</w:instrText>
+      </w:r>
+      <w:r>
+        <w:fldChar w:fldCharType="separate"/>
+      </w:r>
+      <w:r>
+        <w:rPr>
+          <w:rStyle w:val="Hyperlink"/>
+          <w:lang w:val="es-ES"/>
+        </w:rPr>
+        <w:t>http://publib.boulder.ibm.com/infocenter/tivihelp/v3r1/index.jsp?topic=%2Fcom.ibm.itcamISM.doc%2Frg%2Fconcept%2FISM_Ref_HTTP_guideline_request.html</w:t>
+      </w:r>
+      <w:r>
+        <w:fldChar w:fldCharType="end"/>
+      </w:r>
     </w:p>
     <w:p>
       <w:pPr>
@@ -314,20 +372,39 @@
     <w:p>
       <w:pPr>
         <w:spacing w:line="360" w:lineRule="auto"/>
-      </w:pPr>
-      <w:hyperlink r:id="rId13" w:history="1">
-        <w:r>
-          <w:rPr>
-            <w:rStyle w:val="Hyperlink"/>
-            <w:lang w:val="es-ES"/>
-          </w:rPr>
-          <w:t>http://d.android.com/guide/practices/ui_guidelines/icon_design.html</w:t>
-        </w:r>
-      </w:hyperlink>
+        <w:rPr>
+          <w:lang w:val="es-ES"/>
+        </w:rPr>
+      </w:pPr>
+      <w:r>
+        <w:fldChar w:fldCharType="begin"/>
+      </w:r>
+      <w:r>
+        <w:rPr>
+          <w:lang w:val="es-ES"/>
+        </w:rPr>
+        <w:instrText>HYPERLINK "http://d.android.com/guide/practices/ui_guidelines/icon_design.html"</w:instrText>
+      </w:r>
+      <w:r>
+        <w:fldChar w:fldCharType="separate"/>
+      </w:r>
+      <w:r>
+        <w:rPr>
+          <w:rStyle w:val="Hyperlink"/>
+          <w:lang w:val="es-ES"/>
+        </w:rPr>
+        <w:t>http://d.android.com/guide/practices/ui_guidelines/icon_design.html</w:t>
+      </w:r>
+      <w:r>
+        <w:fldChar w:fldCharType="end"/>
+      </w:r>
     </w:p>
     <w:p>
       <w:pPr>
         <w:spacing w:line="360" w:lineRule="auto"/>
+        <w:rPr>
+          <w:lang w:val="es-ES"/>
+        </w:rPr>
       </w:pPr>
     </w:p>
     <w:p>
@@ -353,26 +430,52 @@
     <w:p>
       <w:pPr>
         <w:spacing w:line="360" w:lineRule="auto"/>
-      </w:pPr>
-      <w:hyperlink r:id="rId14" w:history="1">
-        <w:r>
-          <w:rPr>
-            <w:rStyle w:val="Hyperlink"/>
-          </w:rPr>
-          <w:t>http://www.androiduipatterns.com/</w:t>
-        </w:r>
-      </w:hyperlink>
+        <w:rPr>
+          <w:lang w:val="es-ES"/>
+        </w:rPr>
+      </w:pPr>
+      <w:r>
+        <w:fldChar w:fldCharType="begin"/>
+      </w:r>
+      <w:r>
+        <w:rPr>
+          <w:lang w:val="es-ES"/>
+        </w:rPr>
+        <w:instrText>HYPERLINK "http://www.androiduipatterns.com/"</w:instrText>
+      </w:r>
+      <w:r>
+        <w:fldChar w:fldCharType="separate"/>
+      </w:r>
+      <w:r>
+        <w:rPr>
+          <w:rStyle w:val="Hyperlink"/>
+          <w:lang w:val="es-ES"/>
+        </w:rPr>
+        <w:t>http://www.androiduipatterns.com/</w:t>
+      </w:r>
+      <w:r>
+        <w:fldChar w:fldCharType="end"/>
+      </w:r>
     </w:p>
     <w:p>
       <w:pPr>
         <w:spacing w:line="360" w:lineRule="auto"/>
+        <w:rPr>
+          <w:lang w:val="es-ES"/>
+        </w:rPr>
       </w:pPr>
     </w:p>
     <w:p>
       <w:pPr>
         <w:spacing w:line="360" w:lineRule="auto"/>
-      </w:pPr>
-      <w:r>
+        <w:rPr>
+          <w:lang w:val="es-ES"/>
+        </w:rPr>
+      </w:pPr>
+      <w:r>
+        <w:rPr>
+          <w:lang w:val="es-ES"/>
+        </w:rPr>
         <w:lastRenderedPageBreak/>
         <w:t>DOCUMENTACIÓN:</w:t>
       </w:r>
@@ -380,57 +483,57 @@
     <w:p>
       <w:pPr>
         <w:spacing w:line="360" w:lineRule="auto"/>
-      </w:pPr>
-      <w:proofErr w:type="spellStart"/>
-      <w:proofErr w:type="gramStart"/>
-      <w:r>
-        <w:t>Cómo</w:t>
-      </w:r>
-      <w:proofErr w:type="spellEnd"/>
-      <w:r>
-        <w:t xml:space="preserve"> </w:t>
-      </w:r>
-      <w:proofErr w:type="spellStart"/>
-      <w:r>
-        <w:t>citar</w:t>
-      </w:r>
-      <w:proofErr w:type="spellEnd"/>
-      <w:r>
-        <w:t xml:space="preserve"> </w:t>
-      </w:r>
-      <w:proofErr w:type="spellStart"/>
-      <w:r>
-        <w:t>recursos</w:t>
-      </w:r>
-      <w:proofErr w:type="spellEnd"/>
-      <w:r>
-        <w:t xml:space="preserve"> </w:t>
-      </w:r>
-      <w:proofErr w:type="spellStart"/>
-      <w:r>
-        <w:t>electrónicos</w:t>
-      </w:r>
-      <w:proofErr w:type="spellEnd"/>
-      <w:r>
-        <w:t>.</w:t>
-      </w:r>
-      <w:proofErr w:type="gramEnd"/>
+        <w:rPr>
+          <w:lang w:val="es-ES"/>
+        </w:rPr>
+      </w:pPr>
+      <w:r>
+        <w:rPr>
+          <w:lang w:val="es-ES"/>
+        </w:rPr>
+        <w:t>Cómo citar recursos electrónicos.</w:t>
+      </w:r>
     </w:p>
     <w:p>
       <w:pPr>
         <w:spacing w:line="360" w:lineRule="auto"/>
-      </w:pPr>
-      <w:hyperlink r:id="rId15" w:history="1">
-        <w:r>
-          <w:rPr>
-            <w:rStyle w:val="Hyperlink"/>
-          </w:rPr>
-          <w:t>http://hipocrates.tripod.com/artigos/citas_elt.htm</w:t>
-        </w:r>
-      </w:hyperlink>
+        <w:rPr>
+          <w:lang w:val="es-ES"/>
+        </w:rPr>
+      </w:pPr>
+      <w:r>
+        <w:fldChar w:fldCharType="begin"/>
+      </w:r>
+      <w:r>
+        <w:rPr>
+          <w:lang w:val="es-ES"/>
+        </w:rPr>
+        <w:instrText>HYPERLINK "http://hipocrates.tripod.com/artigos/citas_elt.htm"</w:instrText>
+      </w:r>
+      <w:r>
+        <w:fldChar w:fldCharType="separate"/>
+      </w:r>
+      <w:r>
+        <w:rPr>
+          <w:rStyle w:val="Hyperlink"/>
+          <w:lang w:val="es-ES"/>
+        </w:rPr>
+        <w:t>http://hipocrates.tripod.com/artigos/citas_elt.htm</w:t>
+      </w:r>
+      <w:r>
+        <w:fldChar w:fldCharType="end"/>
+      </w:r>
     </w:p>
     <w:p>
-      <w:r>
+      <w:pPr>
+        <w:rPr>
+          <w:lang w:val="es-ES"/>
+        </w:rPr>
+      </w:pPr>
+      <w:r>
+        <w:rPr>
+          <w:lang w:val="es-ES"/>
+        </w:rPr>
         <w:br w:type="page"/>
       </w:r>
     </w:p>
@@ -500,8 +603,11 @@
     <w:p>
       <w:pPr>
         <w:spacing w:line="360" w:lineRule="auto"/>
-      </w:pPr>
-      <w:hyperlink r:id="rId16" w:history="1">
+        <w:rPr>
+          <w:lang w:val="es-ES"/>
+        </w:rPr>
+      </w:pPr>
+      <w:hyperlink r:id="rId9" w:history="1">
         <w:r>
           <w:rPr>
             <w:rStyle w:val="Hyperlink"/>
@@ -536,6 +642,9 @@
     <w:p>
       <w:pPr>
         <w:spacing w:line="360" w:lineRule="auto"/>
+        <w:rPr>
+          <w:lang w:val="es-ES"/>
+        </w:rPr>
       </w:pPr>
       <w:proofErr w:type="spellStart"/>
       <w:r>
@@ -552,17 +661,24 @@
         <w:t xml:space="preserve">: </w:t>
       </w:r>
       <w:r>
+        <w:rPr>
+          <w:lang w:val="es-ES"/>
+        </w:rPr>
         <w:t>Google I/O 2010.</w:t>
       </w:r>
     </w:p>
     <w:p>
       <w:pPr>
         <w:spacing w:line="360" w:lineRule="auto"/>
-      </w:pPr>
-      <w:hyperlink r:id="rId17" w:history="1">
+        <w:rPr>
+          <w:lang w:val="es-ES"/>
+        </w:rPr>
+      </w:pPr>
+      <w:hyperlink r:id="rId10" w:history="1">
         <w:r>
           <w:rPr>
             <w:rStyle w:val="Hyperlink"/>
+            <w:lang w:val="es-ES"/>
           </w:rPr>
           <w:t>http://www.youtube.com/watch?v=xHXn3Kg2IQE</w:t>
         </w:r>
@@ -571,7 +687,16 @@
     <w:p>
       <w:pPr>
         <w:spacing w:line="360" w:lineRule="auto"/>
-      </w:pPr>
+        <w:rPr>
+          <w:lang w:val="es-ES"/>
+        </w:rPr>
+      </w:pPr>
+      <w:r>
+        <w:rPr>
+          <w:lang w:val="es-ES"/>
+        </w:rPr>
+        <w:t>-</w:t>
+      </w:r>
     </w:p>
     <w:p>
       <w:pPr>
@@ -590,8 +715,11 @@
     <w:p>
       <w:pPr>
         <w:spacing w:line="360" w:lineRule="auto"/>
-      </w:pPr>
-      <w:hyperlink r:id="rId18" w:history="1">
+        <w:rPr>
+          <w:lang w:val="es-ES"/>
+        </w:rPr>
+      </w:pPr>
+      <w:hyperlink r:id="rId11" w:history="1">
         <w:r>
           <w:rPr>
             <w:rStyle w:val="Hyperlink"/>
@@ -628,10 +756,10 @@
       </w:pPr>
     </w:p>
     <w:sectPr>
-      <w:headerReference w:type="default" r:id="rId19"/>
-      <w:footerReference w:type="default" r:id="rId20"/>
-      <w:headerReference w:type="first" r:id="rId21"/>
-      <w:footerReference w:type="first" r:id="rId22"/>
+      <w:headerReference w:type="default" r:id="rId12"/>
+      <w:footerReference w:type="default" r:id="rId13"/>
+      <w:headerReference w:type="first" r:id="rId14"/>
+      <w:footerReference w:type="first" r:id="rId15"/>
       <w:pgSz w:w="12240" w:h="15840"/>
       <w:pgMar w:top="1440" w:right="1440" w:bottom="1440" w:left="1440" w:header="720" w:footer="720" w:gutter="0"/>
       <w:pgNumType w:start="1" w:chapStyle="1" w:chapSep="period"/>
@@ -707,7 +835,7 @@
         <v:shape id="_x0000_s4098" type="#_x0000_t75" style="position:absolute;left:0;text-align:left;margin-left:-47.85pt;margin-top:-37.5pt;width:45pt;height:45pt;z-index:251662336" o:allowincell="f">
           <v:imagedata r:id="rId1" o:title=""/>
         </v:shape>
-        <o:OLEObject Type="Embed" ProgID="Word.Picture.8" ShapeID="_x0000_s4098" DrawAspect="Content" ObjectID="_1379938777" r:id="rId2"/>
+        <o:OLEObject Type="Embed" ProgID="Word.Picture.8" ShapeID="_x0000_s4098" DrawAspect="Content" ObjectID="_1396203460" r:id="rId2"/>
       </w:pict>
     </w:r>
     <w:r>
@@ -743,7 +871,7 @@
         <w:b/>
         <w:noProof/>
       </w:rPr>
-      <w:t>2</w:t>
+      <w:t>4</w:t>
     </w:r>
     <w:r>
       <w:rPr>
@@ -4419,7 +4547,7 @@
 </file>
 
 <file path=customXml/itemProps2.xml><?xml version="1.0" encoding="utf-8"?>
-<ds:datastoreItem xmlns:ds="http://schemas.openxmlformats.org/officeDocument/2006/customXml" ds:itemID="{715DA901-5D27-4048-BD80-3DA7CC9EB7BB}">
+<ds:datastoreItem xmlns:ds="http://schemas.openxmlformats.org/officeDocument/2006/customXml" ds:itemID="{FA2A7A81-656B-44F6-A04A-63FBC53B2121}">
   <ds:schemaRefs>
     <ds:schemaRef ds:uri="http://schemas.openxmlformats.org/officeDocument/2006/bibliography"/>
   </ds:schemaRefs>

</xml_diff>